<commit_message>
Install TailWind + update Product Onderzoek
The title says it all
</commit_message>
<xml_diff>
--- a/#documents/Onderzoek product Lau de Hoop MD2Ab.docx
+++ b/#documents/Onderzoek product Lau de Hoop MD2Ab.docx
@@ -6,17 +6,17 @@
       <w:pPr>
         <w:jc w:val="center"/>
         <w:rPr>
+          <w:rFonts w:ascii="Aharoni" w:hAnsi="Aharoni" w:cs="Aharoni"/>
+          <w:sz w:val="72"/>
+          <w:szCs w:val="72"/>
+        </w:rPr>
+      </w:pPr>
+      <w:r>
+        <w:rPr>
           <w:rFonts w:ascii="Aharoni" w:hAnsi="Aharoni" w:cs="Aharoni" w:hint="cs"/>
           <w:sz w:val="72"/>
           <w:szCs w:val="72"/>
         </w:rPr>
-      </w:pPr>
-      <w:r>
-        <w:rPr>
-          <w:rFonts w:ascii="Aharoni" w:hAnsi="Aharoni" w:cs="Aharoni" w:hint="cs"/>
-          <w:sz w:val="72"/>
-          <w:szCs w:val="72"/>
-        </w:rPr>
         <w:t>Onderzoek product</w:t>
       </w:r>
     </w:p>
@@ -24,32 +24,14 @@
       <w:pPr>
         <w:jc w:val="center"/>
         <w:rPr>
-          <w:rFonts w:ascii="Aharoni" w:hAnsi="Aharoni" w:cs="Aharoni"/>
-        </w:rPr>
-      </w:pPr>
-      <w:r>
-        <w:rPr>
-          <w:rFonts w:ascii="Aharoni" w:hAnsi="Aharoni" w:cs="Aharoni" w:hint="cs"/>
-        </w:rPr>
-        <w:t>Lau de Hoop</w:t>
-      </w:r>
-      <w:r>
-        <w:rPr>
-          <w:rFonts w:ascii="Aharoni" w:hAnsi="Aharoni" w:cs="Aharoni"/>
-        </w:rPr>
-        <w:t xml:space="preserve"> </w:t>
-      </w:r>
-      <w:r>
-        <w:rPr>
-          <w:rFonts w:ascii="Aharoni" w:hAnsi="Aharoni" w:cs="Aharoni"/>
-        </w:rPr>
-        <w:t>|</w:t>
-      </w:r>
-      <w:r>
-        <w:rPr>
-          <w:rFonts w:ascii="Aharoni" w:hAnsi="Aharoni" w:cs="Aharoni" w:hint="cs"/>
-        </w:rPr>
-        <w:t xml:space="preserve"> MD2Ab</w:t>
+          <w:rFonts w:ascii="Century Gothic" w:hAnsi="Century Gothic" w:cs="Aharoni"/>
+        </w:rPr>
+      </w:pPr>
+      <w:r>
+        <w:rPr>
+          <w:rFonts w:ascii="Century Gothic" w:hAnsi="Century Gothic" w:cs="Aharoni"/>
+        </w:rPr>
+        <w:t>Lau de Hoop | MD2Ab</w:t>
       </w:r>
     </w:p>
     <w:p>
@@ -153,7 +135,7 @@
                     </pic:cNvPicPr>
                   </pic:nvPicPr>
                   <pic:blipFill>
-                    <a:blip r:embed="rId5" cstate="print">
+                    <a:blip r:embed="rId7" cstate="print">
                       <a:extLst>
                         <a:ext uri="{28A0092B-C50C-407E-A947-70E740481C1C}">
                           <a14:useLocalDpi xmlns:a14="http://schemas.microsoft.com/office/drawing/2010/main" val="0"/>
@@ -285,20 +267,32 @@
         <w:rPr>
           <w:rFonts w:ascii="Aharoni" w:hAnsi="Aharoni" w:cs="Aharoni"/>
         </w:rPr>
-        <w:t>5. Plan van aanpak</w:t>
-      </w:r>
-    </w:p>
-    <w:p>
-      <w:pPr>
-        <w:rPr>
-          <w:rFonts w:ascii="Aharoni" w:hAnsi="Aharoni" w:cs="Aharoni"/>
-        </w:rPr>
-      </w:pPr>
-      <w:r>
-        <w:rPr>
-          <w:rFonts w:ascii="Aharoni" w:hAnsi="Aharoni" w:cs="Aharoni"/>
-        </w:rPr>
-        <w:t>6. Slot</w:t>
+        <w:t>6</w:t>
+      </w:r>
+      <w:r>
+        <w:rPr>
+          <w:rFonts w:ascii="Aharoni" w:hAnsi="Aharoni" w:cs="Aharoni"/>
+        </w:rPr>
+        <w:t>. Plan van aanpak</w:t>
+      </w:r>
+    </w:p>
+    <w:p>
+      <w:pPr>
+        <w:rPr>
+          <w:rFonts w:ascii="Aharoni" w:hAnsi="Aharoni" w:cs="Aharoni"/>
+        </w:rPr>
+      </w:pPr>
+      <w:r>
+        <w:rPr>
+          <w:rFonts w:ascii="Aharoni" w:hAnsi="Aharoni" w:cs="Aharoni"/>
+        </w:rPr>
+        <w:t>7</w:t>
+      </w:r>
+      <w:r>
+        <w:rPr>
+          <w:rFonts w:ascii="Aharoni" w:hAnsi="Aharoni" w:cs="Aharoni"/>
+        </w:rPr>
+        <w:t>. Slot</w:t>
       </w:r>
     </w:p>
     <w:p>
@@ -335,26 +329,26 @@
     <w:p>
       <w:pPr>
         <w:rPr>
-          <w:rFonts w:ascii="Aharoni" w:hAnsi="Aharoni" w:cs="Aharoni"/>
-        </w:rPr>
-      </w:pPr>
-      <w:r>
-        <w:rPr>
-          <w:rFonts w:ascii="Aharoni" w:hAnsi="Aharoni" w:cs="Aharoni"/>
+          <w:rFonts w:ascii="Century Gothic" w:hAnsi="Century Gothic" w:cs="Aharoni"/>
+        </w:rPr>
+      </w:pPr>
+      <w:r>
+        <w:rPr>
+          <w:rFonts w:ascii="Century Gothic" w:hAnsi="Century Gothic" w:cs="Aharoni"/>
         </w:rPr>
         <w:t>Voor mijn webshop ga ik eerst een onderzoek doen naar wat al bestaat op de markt. Tegenwoordig zijn er vele webshops, zeker sinds COVID-19 ronddwaalt op deze planeet. Het idee wat ik voor ogen heb is handig en ook nog eens corona-</w:t>
       </w:r>
       <w:proofErr w:type="spellStart"/>
       <w:r>
         <w:rPr>
-          <w:rFonts w:ascii="Aharoni" w:hAnsi="Aharoni" w:cs="Aharoni"/>
+          <w:rFonts w:ascii="Century Gothic" w:hAnsi="Century Gothic" w:cs="Aharoni"/>
         </w:rPr>
         <w:t>proof</w:t>
       </w:r>
       <w:proofErr w:type="spellEnd"/>
       <w:r>
         <w:rPr>
-          <w:rFonts w:ascii="Aharoni" w:hAnsi="Aharoni" w:cs="Aharoni"/>
+          <w:rFonts w:ascii="Century Gothic" w:hAnsi="Century Gothic" w:cs="Aharoni"/>
         </w:rPr>
         <w:t xml:space="preserve">. </w:t>
       </w:r>
@@ -362,41 +356,48 @@
     <w:p>
       <w:pPr>
         <w:rPr>
-          <w:rFonts w:ascii="Aharoni" w:hAnsi="Aharoni" w:cs="Aharoni"/>
-        </w:rPr>
-      </w:pPr>
-      <w:r>
-        <w:rPr>
-          <w:rFonts w:ascii="Aharoni" w:hAnsi="Aharoni" w:cs="Aharoni"/>
+          <w:rFonts w:ascii="Century Gothic" w:hAnsi="Century Gothic" w:cs="Aharoni"/>
+        </w:rPr>
+      </w:pPr>
+      <w:r>
+        <w:rPr>
+          <w:rFonts w:ascii="Century Gothic" w:hAnsi="Century Gothic" w:cs="Aharoni"/>
         </w:rPr>
         <w:t xml:space="preserve">Zelf ga ik beginnen met een webshop. In mijn webshop kan je een abonnement nemen op bier! En mocht je nou een echte liefhebber zijn van bier, In </w:t>
       </w:r>
       <w:r>
         <w:rPr>
-          <w:rFonts w:ascii="Aharoni" w:hAnsi="Aharoni" w:cs="Aharoni"/>
+          <w:rFonts w:ascii="Century Gothic" w:hAnsi="Century Gothic" w:cs="Aharoni"/>
         </w:rPr>
         <w:t>mijn webwinkel kan je een abonn</w:t>
       </w:r>
       <w:r>
         <w:rPr>
-          <w:rFonts w:ascii="Aharoni" w:hAnsi="Aharoni" w:cs="Aharoni"/>
+          <w:rFonts w:ascii="Century Gothic" w:hAnsi="Century Gothic" w:cs="Aharoni"/>
         </w:rPr>
         <w:t xml:space="preserve">ement nemen op een bierpakket naar keuze. Dit kunnen pakketten zijn gesorteerd op type, merk, thema en meer. Ook kan je voor de </w:t>
       </w:r>
       <w:proofErr w:type="spellStart"/>
       <w:r>
         <w:rPr>
-          <w:rFonts w:ascii="Aharoni" w:hAnsi="Aharoni" w:cs="Aharoni"/>
+          <w:rFonts w:ascii="Century Gothic" w:hAnsi="Century Gothic" w:cs="Aharoni"/>
         </w:rPr>
         <w:t>husselbox</w:t>
       </w:r>
       <w:proofErr w:type="spellEnd"/>
       <w:r>
         <w:rPr>
-          <w:rFonts w:ascii="Aharoni" w:hAnsi="Aharoni" w:cs="Aharoni"/>
+          <w:rFonts w:ascii="Century Gothic" w:hAnsi="Century Gothic" w:cs="Aharoni"/>
         </w:rPr>
         <w:t xml:space="preserve"> kiezen. Bij dit abonnement krijg je elke maand een ander pakket thuis gestuurd. Elke maand is het dus een verassing welke je in de post kan krijgen! Ben je na een aantal maanden klaar met hetzelfde soort bier? Of heb je even genoeg van hetzelfde merk die je elke maand ontvangt? Geen probleem! Je kan kosteloos wisselen van pakket. Mits deze in dezelfde prijsklasse zitten. </w:t>
       </w:r>
+    </w:p>
+    <w:p>
+      <w:pPr>
+        <w:rPr>
+          <w:rFonts w:ascii="Aharoni" w:hAnsi="Aharoni" w:cs="Aharoni"/>
+        </w:rPr>
+      </w:pPr>
     </w:p>
     <w:p>
       <w:pPr>
@@ -426,7 +427,7 @@
                     </pic:cNvPicPr>
                   </pic:nvPicPr>
                   <pic:blipFill>
-                    <a:blip r:embed="rId6">
+                    <a:blip r:embed="rId8">
                       <a:extLst>
                         <a:ext uri="{28A0092B-C50C-407E-A947-70E740481C1C}">
                           <a14:useLocalDpi xmlns:a14="http://schemas.microsoft.com/office/drawing/2010/main" val="0"/>
@@ -464,19 +465,90 @@
           <w:rFonts w:ascii="Aharoni" w:hAnsi="Aharoni" w:cs="Aharoni"/>
         </w:rPr>
       </w:pPr>
-      <w:r>
-        <w:rPr>
-          <w:rFonts w:ascii="Aharoni" w:hAnsi="Aharoni" w:cs="Aharoni"/>
+    </w:p>
+    <w:p>
+      <w:pPr>
+        <w:rPr>
+          <w:rFonts w:ascii="Century Gothic" w:hAnsi="Century Gothic" w:cs="Aharoni"/>
+        </w:rPr>
+      </w:pPr>
+      <w:r>
+        <w:rPr>
+          <w:rFonts w:ascii="Century Gothic" w:hAnsi="Century Gothic" w:cs="Aharoni"/>
         </w:rPr>
         <w:t>In dit onderzoek ga ik kijken naar de markt en het product dat ik verkoop.</w:t>
       </w:r>
-    </w:p>
-    <w:p>
-      <w:pPr>
-        <w:rPr>
-          <w:rFonts w:ascii="Aharoni" w:hAnsi="Aharoni" w:cs="Aharoni"/>
-        </w:rPr>
-      </w:pPr>
+      <w:r>
+        <w:rPr>
+          <w:rFonts w:ascii="Century Gothic" w:hAnsi="Century Gothic" w:cs="Aharoni"/>
+        </w:rPr>
+        <w:t xml:space="preserve"> </w:t>
+      </w:r>
+      <w:r>
+        <w:rPr>
+          <w:rFonts w:ascii="Century Gothic" w:hAnsi="Century Gothic" w:cs="Aharoni"/>
+        </w:rPr>
+        <w:t xml:space="preserve">Even gauw Googelen heeft mij al laten zien dat ik hierin niet de enige ben. Bier is </w:t>
+      </w:r>
+      <w:proofErr w:type="spellStart"/>
+      <w:r>
+        <w:rPr>
+          <w:rFonts w:ascii="Century Gothic" w:hAnsi="Century Gothic" w:cs="Aharoni"/>
+        </w:rPr>
+        <w:t>uprising</w:t>
+      </w:r>
+      <w:proofErr w:type="spellEnd"/>
+      <w:r>
+        <w:rPr>
+          <w:rFonts w:ascii="Century Gothic" w:hAnsi="Century Gothic" w:cs="Aharoni"/>
+        </w:rPr>
+        <w:t xml:space="preserve"> de laatste jaren, met name </w:t>
+      </w:r>
+      <w:proofErr w:type="spellStart"/>
+      <w:r>
+        <w:rPr>
+          <w:rFonts w:ascii="Century Gothic" w:hAnsi="Century Gothic" w:cs="Aharoni"/>
+        </w:rPr>
+        <w:t>speciaalbier</w:t>
+      </w:r>
+      <w:proofErr w:type="spellEnd"/>
+      <w:r>
+        <w:rPr>
+          <w:rFonts w:ascii="Century Gothic" w:hAnsi="Century Gothic" w:cs="Aharoni"/>
+        </w:rPr>
+        <w:t xml:space="preserve">. </w:t>
+      </w:r>
+      <w:r>
+        <w:rPr>
+          <w:rFonts w:ascii="Century Gothic" w:hAnsi="Century Gothic" w:cs="Aharoni"/>
+        </w:rPr>
+        <w:t>België en Duitsland liepen hier al in voor, maar eindelijk heeft Nederland nu ook de smaak te pakken. Letterlijk</w:t>
+      </w:r>
+      <w:r>
+        <w:rPr>
+          <w:rFonts w:ascii="Century Gothic" w:hAnsi="Century Gothic" w:cs="Aharoni"/>
+        </w:rPr>
+        <w:t xml:space="preserve"> en figuurlijk</w:t>
+      </w:r>
+      <w:r>
+        <w:rPr>
+          <w:rFonts w:ascii="Century Gothic" w:hAnsi="Century Gothic" w:cs="Aharoni"/>
+        </w:rPr>
+        <w:t>. Brouwerijen schieten als paddenstoelen uit de grond en het aanbod is groter dan ooit. Daarom wil ik ook zo veel mogelijk verschillende pakketten aanbieden. Van IPA tot Quadrupel en van Blond tot Geuze.</w:t>
+      </w:r>
+    </w:p>
+    <w:p>
+      <w:pPr>
+        <w:rPr>
+          <w:rFonts w:ascii="Century Gothic" w:hAnsi="Century Gothic" w:cs="Aharoni"/>
+        </w:rPr>
+      </w:pPr>
+      <w:r>
+        <w:rPr>
+          <w:rFonts w:ascii="Century Gothic" w:hAnsi="Century Gothic" w:cs="Aharoni"/>
+        </w:rPr>
+        <w:t>De prijs per pakket probeer ik zoveel mogelijk gelijk te houden. Dit omdat je dan makkelijk kan overstappen van pakket. Maar dit kan echter niet bij alle pakketten. Er zijn goeie, zeldzamere bieren die niet zomaar te verkrijgen zijn. Daarom zullen sommige pakketten een andere prijsklasse bevatten. Je abonnement voor een goedkoper pakket moet eerst aflopen wil je aan een duurder pakket beginnen. Zie de algemene voorwaarden op de website.</w:t>
+      </w:r>
       <w:r>
         <w:rPr>
           <w:rFonts w:ascii="Aharoni" w:hAnsi="Aharoni" w:cs="Aharoni"/>
@@ -505,14 +577,20 @@
     <w:p>
       <w:pPr>
         <w:rPr>
-          <w:rFonts w:ascii="Aharoni" w:hAnsi="Aharoni" w:cs="Aharoni"/>
-        </w:rPr>
-      </w:pPr>
-      <w:r>
-        <w:rPr>
-          <w:rFonts w:ascii="Aharoni" w:hAnsi="Aharoni" w:cs="Aharoni"/>
+          <w:rFonts w:ascii="Century Gothic" w:hAnsi="Century Gothic" w:cs="Aharoni"/>
+        </w:rPr>
+      </w:pPr>
+      <w:r>
+        <w:rPr>
+          <w:rFonts w:ascii="Century Gothic" w:hAnsi="Century Gothic" w:cs="Aharoni"/>
         </w:rPr>
         <w:t>Uiteraard is er ook concurrentie.</w:t>
+      </w:r>
+      <w:r>
+        <w:rPr>
+          <w:rFonts w:ascii="Century Gothic" w:hAnsi="Century Gothic" w:cs="Aharoni"/>
+        </w:rPr>
+        <w:t xml:space="preserve"> Ik heb een lijst gemaakt van webwinkels die bier aanbieden en een lijst van concurrerende bedrijven die dezelfde missie en visie hebben.</w:t>
       </w:r>
     </w:p>
     <w:p>
@@ -528,6 +606,7 @@
           <w:rFonts w:ascii="Aharoni" w:hAnsi="Aharoni" w:cs="Aharoni"/>
           <w:sz w:val="24"/>
           <w:szCs w:val="24"/>
+          <w:u w:val="single"/>
         </w:rPr>
       </w:pPr>
       <w:r>
@@ -535,6 +614,7 @@
           <w:rFonts w:ascii="Aharoni" w:hAnsi="Aharoni" w:cs="Aharoni"/>
           <w:sz w:val="24"/>
           <w:szCs w:val="24"/>
+          <w:u w:val="single"/>
         </w:rPr>
         <w:t>Webshops</w:t>
       </w:r>
@@ -561,10 +641,11 @@
     <w:p>
       <w:pPr>
         <w:rPr>
-          <w:rFonts w:ascii="Aharoni" w:hAnsi="Aharoni" w:cs="Aharoni"/>
-        </w:rPr>
-      </w:pPr>
-      <w:hyperlink r:id="rId7" w:history="1">
+          <w:rStyle w:val="Hyperlink"/>
+          <w:rFonts w:ascii="Aharoni" w:hAnsi="Aharoni" w:cs="Aharoni"/>
+        </w:rPr>
+      </w:pPr>
+      <w:hyperlink r:id="rId9" w:history="1">
         <w:r>
           <w:rPr>
             <w:rStyle w:val="Hyperlink"/>
@@ -580,121 +661,49 @@
           <w:rFonts w:ascii="Aharoni" w:hAnsi="Aharoni" w:cs="Aharoni"/>
         </w:rPr>
       </w:pPr>
-    </w:p>
-    <w:p>
-      <w:pPr>
-        <w:rPr>
-          <w:rFonts w:ascii="Aharoni" w:hAnsi="Aharoni" w:cs="Aharoni"/>
-        </w:rPr>
-      </w:pPr>
-      <w:r>
-        <w:rPr>
-          <w:rFonts w:ascii="Aharoni" w:hAnsi="Aharoni" w:cs="Aharoni"/>
-        </w:rPr>
-        <w:t>2</w:t>
-      </w:r>
-      <w:r>
-        <w:rPr>
-          <w:rFonts w:ascii="Aharoni" w:hAnsi="Aharoni" w:cs="Aharoni"/>
-        </w:rPr>
-        <w:t>. Bier &amp; Brouwsels</w:t>
-      </w:r>
-    </w:p>
-    <w:p>
-      <w:pPr>
-        <w:rPr>
-          <w:rFonts w:ascii="Aharoni" w:hAnsi="Aharoni" w:cs="Aharoni"/>
-        </w:rPr>
-      </w:pPr>
-      <w:hyperlink r:id="rId8" w:history="1">
-        <w:r>
-          <w:rPr>
-            <w:rStyle w:val="Hyperlink"/>
-            <w:rFonts w:ascii="Aharoni" w:hAnsi="Aharoni" w:cs="Aharoni"/>
-          </w:rPr>
-          <w:t>https://www.bierenbrouwsels.nl/</w:t>
-        </w:r>
-      </w:hyperlink>
-    </w:p>
-    <w:p>
-      <w:pPr>
-        <w:rPr>
-          <w:rFonts w:ascii="Aharoni" w:hAnsi="Aharoni" w:cs="Aharoni"/>
-        </w:rPr>
-      </w:pPr>
-    </w:p>
-    <w:p>
-      <w:pPr>
-        <w:rPr>
-          <w:rFonts w:ascii="Aharoni" w:hAnsi="Aharoni" w:cs="Aharoni"/>
-        </w:rPr>
-      </w:pPr>
-      <w:r>
-        <w:rPr>
-          <w:rFonts w:ascii="Aharoni" w:hAnsi="Aharoni" w:cs="Aharoni"/>
-        </w:rPr>
-        <w:t>3</w:t>
-      </w:r>
-      <w:r>
-        <w:rPr>
-          <w:rFonts w:ascii="Aharoni" w:hAnsi="Aharoni" w:cs="Aharoni"/>
-        </w:rPr>
-        <w:t>. Drankgigant</w:t>
-      </w:r>
-    </w:p>
-    <w:p>
-      <w:pPr>
-        <w:rPr>
-          <w:rFonts w:ascii="Aharoni" w:hAnsi="Aharoni" w:cs="Aharoni"/>
-        </w:rPr>
-      </w:pPr>
-      <w:hyperlink r:id="rId9" w:history="1">
-        <w:r>
-          <w:rPr>
-            <w:rStyle w:val="Hyperlink"/>
-            <w:rFonts w:ascii="Aharoni" w:hAnsi="Aharoni" w:cs="Aharoni"/>
-          </w:rPr>
-          <w:t>https://www.drankgigant.nl/</w:t>
-        </w:r>
-      </w:hyperlink>
-    </w:p>
-    <w:p>
-      <w:pPr>
-        <w:rPr>
-          <w:rFonts w:ascii="Aharoni" w:hAnsi="Aharoni" w:cs="Aharoni"/>
-        </w:rPr>
-      </w:pPr>
-    </w:p>
-    <w:p>
-      <w:pPr>
-        <w:rPr>
-          <w:rFonts w:ascii="Aharoni" w:hAnsi="Aharoni" w:cs="Aharoni"/>
-        </w:rPr>
-      </w:pPr>
-      <w:r>
-        <w:rPr>
-          <w:rFonts w:ascii="Aharoni" w:hAnsi="Aharoni" w:cs="Aharoni"/>
-        </w:rPr>
-        <w:t>4</w:t>
-      </w:r>
-      <w:r>
-        <w:rPr>
-          <w:rFonts w:ascii="Aharoni" w:hAnsi="Aharoni" w:cs="Aharoni"/>
-        </w:rPr>
-        <w:t xml:space="preserve">. </w:t>
-      </w:r>
-      <w:proofErr w:type="spellStart"/>
-      <w:r>
-        <w:rPr>
-          <w:rFonts w:ascii="Aharoni" w:hAnsi="Aharoni" w:cs="Aharoni"/>
-        </w:rPr>
-        <w:t>Bierbird</w:t>
-      </w:r>
-      <w:proofErr w:type="spellEnd"/>
-    </w:p>
-    <w:p>
-      <w:pPr>
-        <w:rPr>
+      <w:r>
+        <w:rPr>
+          <w:rFonts w:ascii="Century Gothic" w:hAnsi="Century Gothic" w:cs="Aharoni"/>
+        </w:rPr>
+        <w:t>Lokaal Oostwest is een bierwinkel gelegen in de historisch oude binnenstad van Hoorn nabij de Bierkade. De winkel en de straat hebben overigens geen verband met elkaar. Persoonlijk bezoek ik deze winkel graag die wordt</w:t>
+      </w:r>
+      <w:r>
+        <w:rPr>
+          <w:rFonts w:ascii="Century Gothic" w:hAnsi="Century Gothic" w:cs="Aharoni"/>
+        </w:rPr>
+        <w:t xml:space="preserve"> gerund door zeer vriendelijk personeel. </w:t>
+      </w:r>
+      <w:r>
+        <w:rPr>
+          <w:rFonts w:ascii="Century Gothic" w:hAnsi="Century Gothic" w:cs="Aharoni"/>
+        </w:rPr>
+        <w:t>Ze hebben naast de winkel ook een webshop waar een breed scala aan bier wordt gepresenteerd. Ze hebben zowel lokale als internationale bieren in de schappen en er is altijd wel iets te vinden.</w:t>
+      </w:r>
+    </w:p>
+    <w:p>
+      <w:pPr>
+        <w:rPr>
+          <w:rFonts w:ascii="Aharoni" w:hAnsi="Aharoni" w:cs="Aharoni"/>
+        </w:rPr>
+      </w:pPr>
+    </w:p>
+    <w:p>
+      <w:pPr>
+        <w:rPr>
+          <w:rFonts w:ascii="Aharoni" w:hAnsi="Aharoni" w:cs="Aharoni"/>
+        </w:rPr>
+      </w:pPr>
+      <w:r>
+        <w:rPr>
+          <w:rFonts w:ascii="Aharoni" w:hAnsi="Aharoni" w:cs="Aharoni"/>
+        </w:rPr>
+        <w:t>2. Bier &amp; Brouwsels</w:t>
+      </w:r>
+    </w:p>
+    <w:p>
+      <w:pPr>
+        <w:rPr>
+          <w:rStyle w:val="Hyperlink"/>
           <w:rFonts w:ascii="Aharoni" w:hAnsi="Aharoni" w:cs="Aharoni"/>
         </w:rPr>
       </w:pPr>
@@ -704,7 +713,14 @@
             <w:rStyle w:val="Hyperlink"/>
             <w:rFonts w:ascii="Aharoni" w:hAnsi="Aharoni" w:cs="Aharoni"/>
           </w:rPr>
-          <w:t>https://www.bierbird.nl/</w:t>
+          <w:t>https://ww</w:t>
+        </w:r>
+        <w:r>
+          <w:rPr>
+            <w:rStyle w:val="Hyperlink"/>
+            <w:rFonts w:ascii="Aharoni" w:hAnsi="Aharoni" w:cs="Aharoni"/>
+          </w:rPr>
+          <w:t>w.bierenbrouwsels.nl/</w:t>
         </w:r>
       </w:hyperlink>
     </w:p>
@@ -714,37 +730,85 @@
           <w:rFonts w:ascii="Aharoni" w:hAnsi="Aharoni" w:cs="Aharoni"/>
         </w:rPr>
       </w:pPr>
-    </w:p>
-    <w:p>
-      <w:pPr>
-        <w:rPr>
-          <w:rFonts w:ascii="Aharoni" w:hAnsi="Aharoni" w:cs="Aharoni"/>
-        </w:rPr>
-      </w:pPr>
-      <w:r>
-        <w:rPr>
-          <w:rFonts w:ascii="Aharoni" w:hAnsi="Aharoni" w:cs="Aharoni"/>
-        </w:rPr>
-        <w:t>5</w:t>
-      </w:r>
-      <w:r>
-        <w:rPr>
-          <w:rFonts w:ascii="Aharoni" w:hAnsi="Aharoni" w:cs="Aharoni"/>
-        </w:rPr>
-        <w:t xml:space="preserve">. De </w:t>
+      <w:r>
+        <w:rPr>
+          <w:rFonts w:ascii="Century Gothic" w:hAnsi="Century Gothic" w:cs="Aharoni"/>
+        </w:rPr>
+        <w:t xml:space="preserve">Het leuke aan deze webshop is dat ze een pakket kunnen opsturen (let wel, zonder abonnement) met bieren die je nog niet hebt gehad. Aan de hand van een formulier die je kan invullen maken zij een </w:t>
       </w:r>
       <w:proofErr w:type="spellStart"/>
       <w:r>
         <w:rPr>
-          <w:rFonts w:ascii="Aharoni" w:hAnsi="Aharoni" w:cs="Aharoni"/>
-        </w:rPr>
-        <w:t>Biertonne</w:t>
+          <w:rFonts w:ascii="Century Gothic" w:hAnsi="Century Gothic" w:cs="Aharoni"/>
+        </w:rPr>
+        <w:t>mysterybox</w:t>
       </w:r>
       <w:proofErr w:type="spellEnd"/>
-    </w:p>
-    <w:p>
-      <w:pPr>
-        <w:rPr>
+      <w:r>
+        <w:rPr>
+          <w:rFonts w:ascii="Century Gothic" w:hAnsi="Century Gothic" w:cs="Aharoni"/>
+        </w:rPr>
+        <w:t xml:space="preserve"> voor je van een set bieren. Je weet pas wat je krijgt als je het pakket ontvangt. Verder hebben ze een leuk assortiment. Wat veel </w:t>
+      </w:r>
+      <w:proofErr w:type="spellStart"/>
+      <w:r>
+        <w:rPr>
+          <w:rFonts w:ascii="Century Gothic" w:hAnsi="Century Gothic" w:cs="Aharoni"/>
+        </w:rPr>
+        <w:t>craftbieren</w:t>
+      </w:r>
+      <w:proofErr w:type="spellEnd"/>
+      <w:r>
+        <w:rPr>
+          <w:rFonts w:ascii="Century Gothic" w:hAnsi="Century Gothic" w:cs="Aharoni"/>
+        </w:rPr>
+        <w:t xml:space="preserve"> naar mijn mening, maar de keuze is geuze.. eh reuze. </w:t>
+      </w:r>
+      <w:r>
+        <w:rPr>
+          <mc:AlternateContent>
+            <mc:Choice Requires="w16se">
+              <w:rFonts w:ascii="Century Gothic" w:hAnsi="Century Gothic" w:cs="Aharoni"/>
+            </mc:Choice>
+            <mc:Fallback>
+              <w:rFonts w:ascii="Segoe UI Emoji" w:eastAsia="Segoe UI Emoji" w:hAnsi="Segoe UI Emoji" w:cs="Segoe UI Emoji"/>
+            </mc:Fallback>
+          </mc:AlternateContent>
+        </w:rPr>
+        <mc:AlternateContent>
+          <mc:Choice Requires="w16se">
+            <w16se:symEx w16se:font="Segoe UI Emoji" w16se:char="1F609"/>
+          </mc:Choice>
+          <mc:Fallback>
+            <w:t>😉</w:t>
+          </mc:Fallback>
+        </mc:AlternateContent>
+      </w:r>
+    </w:p>
+    <w:p>
+      <w:pPr>
+        <w:rPr>
+          <w:rFonts w:ascii="Aharoni" w:hAnsi="Aharoni" w:cs="Aharoni"/>
+        </w:rPr>
+      </w:pPr>
+    </w:p>
+    <w:p>
+      <w:pPr>
+        <w:rPr>
+          <w:rFonts w:ascii="Aharoni" w:hAnsi="Aharoni" w:cs="Aharoni"/>
+        </w:rPr>
+      </w:pPr>
+      <w:r>
+        <w:rPr>
+          <w:rFonts w:ascii="Aharoni" w:hAnsi="Aharoni" w:cs="Aharoni"/>
+        </w:rPr>
+        <w:t>3. Drankgigant</w:t>
+      </w:r>
+    </w:p>
+    <w:p>
+      <w:pPr>
+        <w:rPr>
+          <w:rStyle w:val="Hyperlink"/>
           <w:rFonts w:ascii="Aharoni" w:hAnsi="Aharoni" w:cs="Aharoni"/>
         </w:rPr>
       </w:pPr>
@@ -754,7 +818,14 @@
             <w:rStyle w:val="Hyperlink"/>
             <w:rFonts w:ascii="Aharoni" w:hAnsi="Aharoni" w:cs="Aharoni"/>
           </w:rPr>
-          <w:t>https://debiertonne.nl/</w:t>
+          <w:t>https://www.dra</w:t>
+        </w:r>
+        <w:r>
+          <w:rPr>
+            <w:rStyle w:val="Hyperlink"/>
+            <w:rFonts w:ascii="Aharoni" w:hAnsi="Aharoni" w:cs="Aharoni"/>
+          </w:rPr>
+          <w:t>nkgigant.nl/</w:t>
         </w:r>
       </w:hyperlink>
     </w:p>
@@ -764,53 +835,51 @@
           <w:rFonts w:ascii="Aharoni" w:hAnsi="Aharoni" w:cs="Aharoni"/>
         </w:rPr>
       </w:pPr>
-    </w:p>
-    <w:p>
-      <w:pPr>
-        <w:rPr>
-          <w:rFonts w:ascii="Aharoni" w:hAnsi="Aharoni" w:cs="Aharoni"/>
-        </w:rPr>
-      </w:pPr>
-    </w:p>
-    <w:p>
-      <w:pPr>
-        <w:rPr>
-          <w:rFonts w:ascii="Aharoni" w:hAnsi="Aharoni" w:cs="Aharoni"/>
-          <w:sz w:val="24"/>
-          <w:szCs w:val="24"/>
-        </w:rPr>
-      </w:pPr>
-      <w:r>
-        <w:rPr>
-          <w:rFonts w:ascii="Aharoni" w:hAnsi="Aharoni" w:cs="Aharoni"/>
-          <w:sz w:val="24"/>
-          <w:szCs w:val="24"/>
-        </w:rPr>
-        <w:t>Concurrentie</w:t>
-      </w:r>
-    </w:p>
-    <w:p>
-      <w:pPr>
-        <w:rPr>
-          <w:rFonts w:ascii="Aharoni" w:hAnsi="Aharoni" w:cs="Aharoni"/>
-        </w:rPr>
-      </w:pPr>
-      <w:r>
-        <w:rPr>
-          <w:rFonts w:ascii="Aharoni" w:hAnsi="Aharoni" w:cs="Aharoni"/>
-        </w:rPr>
-        <w:t xml:space="preserve">1. </w:t>
-      </w:r>
-      <w:r>
-        <w:rPr>
-          <w:rFonts w:ascii="Aharoni" w:hAnsi="Aharoni" w:cs="Aharoni"/>
-        </w:rPr>
-        <w:t>Beer in a Box</w:t>
-      </w:r>
-    </w:p>
-    <w:p>
-      <w:pPr>
-        <w:rPr>
+      <w:r>
+        <w:rPr>
+          <w:rFonts w:ascii="Century Gothic" w:hAnsi="Century Gothic" w:cs="Aharoni"/>
+        </w:rPr>
+        <w:t>Drankgigant is niet specifiek gericht op bier, maar hebben natuurlijk een sectie met bieren op de site. Het aanbod is niet gigantisch, maar de standaard bieren en goede brouwe</w:t>
+      </w:r>
+      <w:r>
+        <w:rPr>
+          <w:rFonts w:ascii="Century Gothic" w:hAnsi="Century Gothic" w:cs="Aharoni"/>
+        </w:rPr>
+        <w:t>rijen zijn aanwezig. Dus dat is een plus. Verder is er best wat lekkers te vinden in het assortiment.</w:t>
+      </w:r>
+    </w:p>
+    <w:p>
+      <w:pPr>
+        <w:rPr>
+          <w:rFonts w:ascii="Aharoni" w:hAnsi="Aharoni" w:cs="Aharoni"/>
+        </w:rPr>
+      </w:pPr>
+    </w:p>
+    <w:p>
+      <w:pPr>
+        <w:rPr>
+          <w:rFonts w:ascii="Aharoni" w:hAnsi="Aharoni" w:cs="Aharoni"/>
+        </w:rPr>
+      </w:pPr>
+      <w:r>
+        <w:rPr>
+          <w:rFonts w:ascii="Aharoni" w:hAnsi="Aharoni" w:cs="Aharoni"/>
+        </w:rPr>
+        <w:t xml:space="preserve">4. </w:t>
+      </w:r>
+      <w:proofErr w:type="spellStart"/>
+      <w:r>
+        <w:rPr>
+          <w:rFonts w:ascii="Aharoni" w:hAnsi="Aharoni" w:cs="Aharoni"/>
+        </w:rPr>
+        <w:t>Bierbird</w:t>
+      </w:r>
+      <w:proofErr w:type="spellEnd"/>
+    </w:p>
+    <w:p>
+      <w:pPr>
+        <w:rPr>
+          <w:rStyle w:val="Hyperlink"/>
           <w:rFonts w:ascii="Aharoni" w:hAnsi="Aharoni" w:cs="Aharoni"/>
         </w:rPr>
       </w:pPr>
@@ -820,7 +889,14 @@
             <w:rStyle w:val="Hyperlink"/>
             <w:rFonts w:ascii="Aharoni" w:hAnsi="Aharoni" w:cs="Aharoni"/>
           </w:rPr>
-          <w:t>https://www.beerinabox.nl/bierabonnement</w:t>
+          <w:t>https://www.bierbi</w:t>
+        </w:r>
+        <w:r>
+          <w:rPr>
+            <w:rStyle w:val="Hyperlink"/>
+            <w:rFonts w:ascii="Aharoni" w:hAnsi="Aharoni" w:cs="Aharoni"/>
+          </w:rPr>
+          <w:t>rd.nl/</w:t>
         </w:r>
       </w:hyperlink>
     </w:p>
@@ -830,29 +906,73 @@
           <w:rFonts w:ascii="Aharoni" w:hAnsi="Aharoni" w:cs="Aharoni"/>
         </w:rPr>
       </w:pPr>
-    </w:p>
-    <w:p>
-      <w:pPr>
-        <w:rPr>
-          <w:rFonts w:ascii="Aharoni" w:hAnsi="Aharoni" w:cs="Aharoni"/>
-        </w:rPr>
-      </w:pPr>
-      <w:r>
-        <w:rPr>
-          <w:rFonts w:ascii="Aharoni" w:hAnsi="Aharoni" w:cs="Aharoni"/>
-        </w:rPr>
-        <w:t xml:space="preserve">2. </w:t>
-      </w:r>
-      <w:r>
-        <w:rPr>
-          <w:rFonts w:ascii="Aharoni" w:hAnsi="Aharoni" w:cs="Aharoni"/>
-        </w:rPr>
-        <w:t>Hopt</w:t>
-      </w:r>
-    </w:p>
-    <w:p>
-      <w:pPr>
-        <w:rPr>
+      <w:r>
+        <w:rPr>
+          <w:rFonts w:ascii="Century Gothic" w:hAnsi="Century Gothic" w:cs="Aharoni"/>
+        </w:rPr>
+        <w:t xml:space="preserve">De binnenkomst op de website geeft gelijk het </w:t>
+      </w:r>
+      <w:proofErr w:type="spellStart"/>
+      <w:r>
+        <w:rPr>
+          <w:rFonts w:ascii="Century Gothic" w:hAnsi="Century Gothic" w:cs="Aharoni"/>
+        </w:rPr>
+        <w:t>craftbeer</w:t>
+      </w:r>
+      <w:proofErr w:type="spellEnd"/>
+      <w:r>
+        <w:rPr>
+          <w:rFonts w:ascii="Century Gothic" w:hAnsi="Century Gothic" w:cs="Aharoni"/>
+        </w:rPr>
+        <w:t xml:space="preserve"> gevoel. En daar is uiteraard niets mee. Wanneer je het webshop-gedeelte binnenkomt stonden er gelijk bieren tussen die ik zelf niet ken, maar waarvan ik de brouwerij wel ken. En dat is natuurlijk interessant. Een leuk aanbod gegarandeerd. </w:t>
+      </w:r>
+    </w:p>
+    <w:p>
+      <w:pPr>
+        <w:rPr>
+          <w:rFonts w:ascii="Aharoni" w:hAnsi="Aharoni" w:cs="Aharoni"/>
+        </w:rPr>
+      </w:pPr>
+    </w:p>
+    <w:p>
+      <w:pPr>
+        <w:rPr>
+          <w:rFonts w:ascii="Aharoni" w:hAnsi="Aharoni" w:cs="Aharoni"/>
+        </w:rPr>
+      </w:pPr>
+      <w:r>
+        <w:rPr>
+          <w:rFonts w:ascii="Aharoni" w:hAnsi="Aharoni" w:cs="Aharoni"/>
+        </w:rPr>
+        <w:br w:type="page"/>
+      </w:r>
+    </w:p>
+    <w:p>
+      <w:pPr>
+        <w:rPr>
+          <w:rFonts w:ascii="Aharoni" w:hAnsi="Aharoni" w:cs="Aharoni"/>
+        </w:rPr>
+      </w:pPr>
+      <w:r>
+        <w:rPr>
+          <w:rFonts w:ascii="Aharoni" w:hAnsi="Aharoni" w:cs="Aharoni"/>
+        </w:rPr>
+        <w:lastRenderedPageBreak/>
+        <w:t xml:space="preserve">5. De </w:t>
+      </w:r>
+      <w:proofErr w:type="spellStart"/>
+      <w:r>
+        <w:rPr>
+          <w:rFonts w:ascii="Aharoni" w:hAnsi="Aharoni" w:cs="Aharoni"/>
+        </w:rPr>
+        <w:t>Biertonne</w:t>
+      </w:r>
+      <w:proofErr w:type="spellEnd"/>
+    </w:p>
+    <w:p>
+      <w:pPr>
+        <w:rPr>
+          <w:rStyle w:val="Hyperlink"/>
           <w:rFonts w:ascii="Aharoni" w:hAnsi="Aharoni" w:cs="Aharoni"/>
         </w:rPr>
       </w:pPr>
@@ -862,7 +982,14 @@
             <w:rStyle w:val="Hyperlink"/>
             <w:rFonts w:ascii="Aharoni" w:hAnsi="Aharoni" w:cs="Aharoni"/>
           </w:rPr>
-          <w:t>https://www.hopt.nl/bierabonnement</w:t>
+          <w:t>https://debierto</w:t>
+        </w:r>
+        <w:r>
+          <w:rPr>
+            <w:rStyle w:val="Hyperlink"/>
+            <w:rFonts w:ascii="Aharoni" w:hAnsi="Aharoni" w:cs="Aharoni"/>
+          </w:rPr>
+          <w:t>nne.nl/</w:t>
         </w:r>
       </w:hyperlink>
     </w:p>
@@ -872,29 +999,117 @@
           <w:rFonts w:ascii="Aharoni" w:hAnsi="Aharoni" w:cs="Aharoni"/>
         </w:rPr>
       </w:pPr>
-    </w:p>
-    <w:p>
-      <w:pPr>
-        <w:rPr>
-          <w:rFonts w:ascii="Aharoni" w:hAnsi="Aharoni" w:cs="Aharoni"/>
-        </w:rPr>
-      </w:pPr>
-      <w:r>
-        <w:rPr>
-          <w:rFonts w:ascii="Aharoni" w:hAnsi="Aharoni" w:cs="Aharoni"/>
-        </w:rPr>
-        <w:t xml:space="preserve">3. </w:t>
-      </w:r>
-      <w:r>
-        <w:rPr>
-          <w:rFonts w:ascii="Aharoni" w:hAnsi="Aharoni" w:cs="Aharoni"/>
-        </w:rPr>
-        <w:t>Beerwulf</w:t>
-      </w:r>
-    </w:p>
-    <w:p>
-      <w:pPr>
-        <w:rPr>
+      <w:r>
+        <w:rPr>
+          <w:rFonts w:ascii="Century Gothic" w:hAnsi="Century Gothic" w:cs="Aharoni"/>
+        </w:rPr>
+        <w:t xml:space="preserve">Op deze website viel mij gelijk op dat ze bier verkopen van brouwerij De 3 Fonteinen. </w:t>
+      </w:r>
+      <w:r>
+        <w:rPr>
+          <w:rFonts w:ascii="Century Gothic" w:hAnsi="Century Gothic" w:cs="Aharoni"/>
+        </w:rPr>
+        <w:t xml:space="preserve">Deze brouwerij is één van mijn favorieten en nog niet zo bekend. Gevestigd in België met een paar overheerlijke Krieks, </w:t>
+      </w:r>
+      <w:proofErr w:type="spellStart"/>
+      <w:r>
+        <w:rPr>
+          <w:rFonts w:ascii="Century Gothic" w:hAnsi="Century Gothic" w:cs="Aharoni"/>
+        </w:rPr>
+        <w:t>Lambics</w:t>
+      </w:r>
+      <w:proofErr w:type="spellEnd"/>
+      <w:r>
+        <w:rPr>
+          <w:rFonts w:ascii="Century Gothic" w:hAnsi="Century Gothic" w:cs="Aharoni"/>
+        </w:rPr>
+        <w:t xml:space="preserve"> en </w:t>
+      </w:r>
+      <w:proofErr w:type="spellStart"/>
+      <w:r>
+        <w:rPr>
+          <w:rFonts w:ascii="Century Gothic" w:hAnsi="Century Gothic" w:cs="Aharoni"/>
+        </w:rPr>
+        <w:t>Geuzes</w:t>
+      </w:r>
+      <w:proofErr w:type="spellEnd"/>
+      <w:r>
+        <w:rPr>
+          <w:rFonts w:ascii="Century Gothic" w:hAnsi="Century Gothic" w:cs="Aharoni"/>
+        </w:rPr>
+        <w:t xml:space="preserve"> behoort deze brouwerij zeker tot mijn favorieten. En ik vind het dan ook geweldig dat ze deze bijzondere bieren hier verkopen. De prijs is helaas wat hoog, wat ten nadele is voor de brouwerij zelf. Ik ben wel qua bier een groot voorstander van fair </w:t>
+      </w:r>
+      <w:proofErr w:type="spellStart"/>
+      <w:r>
+        <w:rPr>
+          <w:rFonts w:ascii="Century Gothic" w:hAnsi="Century Gothic" w:cs="Aharoni"/>
+        </w:rPr>
+        <w:t>trade</w:t>
+      </w:r>
+      <w:proofErr w:type="spellEnd"/>
+      <w:r>
+        <w:rPr>
+          <w:rFonts w:ascii="Century Gothic" w:hAnsi="Century Gothic" w:cs="Aharoni"/>
+        </w:rPr>
+        <w:t>. Je bent pas echt goed bezig al koop je deze bieren direct bij de brouwerij zelf in plaats van een zaak die er dikke winst op maakt.</w:t>
+      </w:r>
+    </w:p>
+    <w:p>
+      <w:pPr>
+        <w:rPr>
+          <w:rFonts w:ascii="Aharoni" w:hAnsi="Aharoni" w:cs="Aharoni"/>
+        </w:rPr>
+      </w:pPr>
+    </w:p>
+    <w:p>
+      <w:pPr>
+        <w:rPr>
+          <w:rFonts w:ascii="Aharoni" w:hAnsi="Aharoni" w:cs="Aharoni"/>
+        </w:rPr>
+      </w:pPr>
+    </w:p>
+    <w:p>
+      <w:pPr>
+        <w:rPr>
+          <w:rFonts w:ascii="Aharoni" w:hAnsi="Aharoni" w:cs="Aharoni"/>
+          <w:sz w:val="24"/>
+          <w:szCs w:val="24"/>
+          <w:u w:val="single"/>
+        </w:rPr>
+      </w:pPr>
+      <w:r>
+        <w:rPr>
+          <w:rFonts w:ascii="Aharoni" w:hAnsi="Aharoni" w:cs="Aharoni"/>
+          <w:sz w:val="24"/>
+          <w:szCs w:val="24"/>
+          <w:u w:val="single"/>
+        </w:rPr>
+        <w:t>Concurrentie</w:t>
+      </w:r>
+    </w:p>
+    <w:p>
+      <w:pPr>
+        <w:rPr>
+          <w:rFonts w:ascii="Aharoni" w:hAnsi="Aharoni" w:cs="Aharoni"/>
+        </w:rPr>
+      </w:pPr>
+      <w:r>
+        <w:rPr>
+          <w:rFonts w:ascii="Aharoni" w:hAnsi="Aharoni" w:cs="Aharoni"/>
+        </w:rPr>
+        <w:t xml:space="preserve">1. </w:t>
+      </w:r>
+      <w:r>
+        <w:rPr>
+          <w:rFonts w:ascii="Aharoni" w:hAnsi="Aharoni" w:cs="Aharoni"/>
+        </w:rPr>
+        <w:t>Beer in a Box</w:t>
+      </w:r>
+    </w:p>
+    <w:p>
+      <w:pPr>
+        <w:rPr>
+          <w:rStyle w:val="Hyperlink"/>
           <w:rFonts w:ascii="Aharoni" w:hAnsi="Aharoni" w:cs="Aharoni"/>
         </w:rPr>
       </w:pPr>
@@ -904,16 +1119,186 @@
             <w:rStyle w:val="Hyperlink"/>
             <w:rFonts w:ascii="Aharoni" w:hAnsi="Aharoni" w:cs="Aharoni"/>
           </w:rPr>
-          <w:t>https://www.beerwulf.com/nl/bierabonnementen</w:t>
+          <w:t>https://www.beerinabox.nl/bierabonn</w:t>
+        </w:r>
+        <w:r>
+          <w:rPr>
+            <w:rStyle w:val="Hyperlink"/>
+            <w:rFonts w:ascii="Aharoni" w:hAnsi="Aharoni" w:cs="Aharoni"/>
+          </w:rPr>
+          <w:t>ement</w:t>
         </w:r>
       </w:hyperlink>
     </w:p>
     <w:p>
       <w:pPr>
         <w:rPr>
-          <w:rFonts w:ascii="Aharoni" w:hAnsi="Aharoni" w:cs="Aharoni"/>
-        </w:rPr>
-      </w:pPr>
+          <w:rFonts w:ascii="Century Gothic" w:hAnsi="Century Gothic" w:cs="Aharoni"/>
+        </w:rPr>
+      </w:pPr>
+      <w:r>
+        <w:rPr>
+          <w:rFonts w:ascii="Century Gothic" w:hAnsi="Century Gothic" w:cs="Aharoni"/>
+        </w:rPr>
+        <w:t xml:space="preserve">En dan nu mijn concurrentie. </w:t>
+      </w:r>
+      <w:r>
+        <w:rPr>
+          <w:rFonts w:ascii="Century Gothic" w:hAnsi="Century Gothic" w:cs="Aharoni"/>
+        </w:rPr>
+        <w:t xml:space="preserve">Een zeer interessante webshop om een bierabonnement af te sluiten. Elke 2 maanden krijg je een pakket thuis gestuurd met nieuwe bieren. Nooit dubbele bieren en altijd een verassing. </w:t>
+      </w:r>
+      <w:r>
+        <w:rPr>
+          <w:rFonts w:ascii="Century Gothic" w:hAnsi="Century Gothic" w:cs="Aharoni"/>
+        </w:rPr>
+        <w:t>Je kan ook een pakket met van alle bieren 2 kiezen, zodat je samen een proeverij kan houden. Een zeer leuke website met een zeer leuk concept!</w:t>
+      </w:r>
+    </w:p>
+    <w:p>
+      <w:pPr>
+        <w:rPr>
+          <w:rFonts w:ascii="Aharoni" w:hAnsi="Aharoni" w:cs="Aharoni"/>
+        </w:rPr>
+      </w:pPr>
+    </w:p>
+    <w:p>
+      <w:pPr>
+        <w:rPr>
+          <w:rFonts w:ascii="Aharoni" w:hAnsi="Aharoni" w:cs="Aharoni"/>
+        </w:rPr>
+      </w:pPr>
+      <w:r>
+        <w:rPr>
+          <w:rFonts w:ascii="Aharoni" w:hAnsi="Aharoni" w:cs="Aharoni"/>
+        </w:rPr>
+        <w:t xml:space="preserve">2. </w:t>
+      </w:r>
+      <w:r>
+        <w:rPr>
+          <w:rFonts w:ascii="Aharoni" w:hAnsi="Aharoni" w:cs="Aharoni"/>
+        </w:rPr>
+        <w:t>Hopt</w:t>
+      </w:r>
+    </w:p>
+    <w:p>
+      <w:pPr>
+        <w:rPr>
+          <w:rStyle w:val="Hyperlink"/>
+          <w:rFonts w:ascii="Aharoni" w:hAnsi="Aharoni" w:cs="Aharoni"/>
+        </w:rPr>
+      </w:pPr>
+      <w:hyperlink r:id="rId15" w:history="1">
+        <w:r>
+          <w:rPr>
+            <w:rStyle w:val="Hyperlink"/>
+            <w:rFonts w:ascii="Aharoni" w:hAnsi="Aharoni" w:cs="Aharoni"/>
+          </w:rPr>
+          <w:t>https://www.hopt.nl/bierabonnement/35034-bierabonnement.html</w:t>
+        </w:r>
+      </w:hyperlink>
+    </w:p>
+    <w:p>
+      <w:pPr>
+        <w:rPr>
+          <w:rFonts w:ascii="Aharoni" w:hAnsi="Aharoni" w:cs="Aharoni"/>
+        </w:rPr>
+      </w:pPr>
+      <w:r>
+        <w:rPr>
+          <w:rFonts w:ascii="Century Gothic" w:hAnsi="Century Gothic" w:cs="Aharoni"/>
+        </w:rPr>
+        <w:t>Bij deze website krijg je elke maand een pakket toegestuurd gekregen met de eerste maand een speciaal welkomstpak</w:t>
+      </w:r>
+      <w:r>
+        <w:rPr>
+          <w:rFonts w:ascii="Century Gothic" w:hAnsi="Century Gothic" w:cs="Aharoni"/>
+        </w:rPr>
+        <w:t>k</w:t>
+      </w:r>
+      <w:r>
+        <w:rPr>
+          <w:rFonts w:ascii="Century Gothic" w:hAnsi="Century Gothic" w:cs="Aharoni"/>
+        </w:rPr>
+        <w:t xml:space="preserve">et met leuke </w:t>
+      </w:r>
+      <w:proofErr w:type="spellStart"/>
+      <w:r>
+        <w:rPr>
+          <w:rFonts w:ascii="Century Gothic" w:hAnsi="Century Gothic" w:cs="Aharoni"/>
+        </w:rPr>
+        <w:t>goodies</w:t>
+      </w:r>
+      <w:proofErr w:type="spellEnd"/>
+      <w:r>
+        <w:rPr>
+          <w:rFonts w:ascii="Century Gothic" w:hAnsi="Century Gothic" w:cs="Aharoni"/>
+        </w:rPr>
+        <w:t>. Vrij prijzige abonnementen en ik kan ook niet zien wat er in de pakketten zullen zitten. Nou kan dit natuurlijk een pakket zijn met willekeurige bieren, maar in tegenstelling tot de hierboven genoemde site kon je daar nog enigszins zien wat er ongeveer binnen gaat komen.</w:t>
+      </w:r>
+    </w:p>
+    <w:p>
+      <w:pPr>
+        <w:rPr>
+          <w:rFonts w:ascii="Aharoni" w:hAnsi="Aharoni" w:cs="Aharoni"/>
+        </w:rPr>
+      </w:pPr>
+    </w:p>
+    <w:p>
+      <w:pPr>
+        <w:rPr>
+          <w:rFonts w:ascii="Aharoni" w:hAnsi="Aharoni" w:cs="Aharoni"/>
+        </w:rPr>
+      </w:pPr>
+      <w:r>
+        <w:rPr>
+          <w:rFonts w:ascii="Aharoni" w:hAnsi="Aharoni" w:cs="Aharoni"/>
+        </w:rPr>
+        <w:t xml:space="preserve">3. </w:t>
+      </w:r>
+      <w:r>
+        <w:rPr>
+          <w:rFonts w:ascii="Aharoni" w:hAnsi="Aharoni" w:cs="Aharoni"/>
+        </w:rPr>
+        <w:t>Beerwulf</w:t>
+      </w:r>
+    </w:p>
+    <w:p>
+      <w:pPr>
+        <w:rPr>
+          <w:rStyle w:val="Hyperlink"/>
+          <w:rFonts w:ascii="Aharoni" w:hAnsi="Aharoni" w:cs="Aharoni"/>
+        </w:rPr>
+      </w:pPr>
+      <w:hyperlink r:id="rId16" w:history="1">
+        <w:r>
+          <w:rPr>
+            <w:rStyle w:val="Hyperlink"/>
+            <w:rFonts w:ascii="Aharoni" w:hAnsi="Aharoni" w:cs="Aharoni"/>
+          </w:rPr>
+          <w:t>https://www.beerwulf.com/nl/bierabo</w:t>
+        </w:r>
+        <w:r>
+          <w:rPr>
+            <w:rStyle w:val="Hyperlink"/>
+            <w:rFonts w:ascii="Aharoni" w:hAnsi="Aharoni" w:cs="Aharoni"/>
+          </w:rPr>
+          <w:t>nnementen</w:t>
+        </w:r>
+      </w:hyperlink>
+    </w:p>
+    <w:p>
+      <w:pPr>
+        <w:rPr>
+          <w:rFonts w:ascii="Aharoni" w:hAnsi="Aharoni" w:cs="Aharoni"/>
+        </w:rPr>
+      </w:pPr>
+      <w:r>
+        <w:rPr>
+          <w:rFonts w:ascii="Century Gothic" w:hAnsi="Century Gothic" w:cs="Aharoni"/>
+        </w:rPr>
+        <w:t>Beerwulf is een vrij bekende naam. Voor ik met dit project begon had ik al eens van de naam gehoord, maar had geen idee wat het precies was. En wat blijkt? Zij hebben het concept wat ik ook in mijn hoofd had! Erg leuk om onderzoek naar te doen. Eerder had ik deze website al bezocht en alle functies bekeken, echter zijn ze toevallig tijdens de maak van dit onderzoek gestopt met het bierabonnement. Ze werken momenteel aan een nieuw model voor een bierabonnement. Wat ze deden weet ik dus wel. Ook zijn boden een abonnement aan waarbij je maandelijks een pakket binnen kreeg. Goeie prijzen en goeie bieren gegarandeerd. Een zeer gebruiksvriendelijk abonnement!</w:t>
+      </w:r>
     </w:p>
     <w:p>
       <w:pPr>
@@ -954,9 +1339,49 @@
       </w:pPr>
       <w:r>
         <w:rPr>
-          <w:rFonts w:ascii="Aharoni" w:hAnsi="Aharoni" w:cs="Aharoni"/>
-        </w:rPr>
-        <w:t>kaas</w:t>
+          <w:rFonts w:ascii="Century Gothic" w:hAnsi="Century Gothic" w:cs="Aharoni"/>
+        </w:rPr>
+        <w:t xml:space="preserve">Ik ga een website ontwikkelen waar je een abonnement kan nemen op bier. In de volksmond wordt met bier vaak pils bedoeld. En speciaal bier valt dan onder alle andere soorten. Maar pilsener is een soort bier, net als dat blond, dubbel, quadrupel, kriek, wit, tripel, </w:t>
+      </w:r>
+      <w:proofErr w:type="spellStart"/>
+      <w:r>
+        <w:rPr>
+          <w:rFonts w:ascii="Century Gothic" w:hAnsi="Century Gothic" w:cs="Aharoni"/>
+        </w:rPr>
+        <w:t>weizen</w:t>
+      </w:r>
+      <w:proofErr w:type="spellEnd"/>
+      <w:r>
+        <w:rPr>
+          <w:rFonts w:ascii="Century Gothic" w:hAnsi="Century Gothic" w:cs="Aharoni"/>
+        </w:rPr>
+        <w:t>, en ga zo maar door soorten bier zijn. In mijn pakket kan je een abonnement nemen op soorten, brouwerijen</w:t>
+      </w:r>
+      <w:r>
+        <w:rPr>
+          <w:rFonts w:ascii="Century Gothic" w:hAnsi="Century Gothic" w:cs="Aharoni"/>
+        </w:rPr>
+        <w:t xml:space="preserve">, zelf samenstellen of kiezen voor onze </w:t>
+      </w:r>
+      <w:proofErr w:type="spellStart"/>
+      <w:r>
+        <w:rPr>
+          <w:rFonts w:ascii="Century Gothic" w:hAnsi="Century Gothic" w:cs="Aharoni"/>
+        </w:rPr>
+        <w:t>mysterybox</w:t>
+      </w:r>
+      <w:proofErr w:type="spellEnd"/>
+      <w:r>
+        <w:rPr>
+          <w:rFonts w:ascii="Century Gothic" w:hAnsi="Century Gothic" w:cs="Aharoni"/>
+        </w:rPr>
+        <w:t>. Wanneer je zelf een pakket wilt samenstellen kan je 2 tot 6 soorten kiezen. Bijvoorbeeld dat je een pakket van blond en wit hebt. Of dubbel, amber en IPA.</w:t>
+      </w:r>
+      <w:r>
+        <w:rPr>
+          <w:rFonts w:ascii="Century Gothic" w:hAnsi="Century Gothic" w:cs="Aharoni"/>
+        </w:rPr>
+        <w:t xml:space="preserve"> </w:t>
       </w:r>
     </w:p>
     <w:p>
@@ -971,6 +1396,13 @@
         </w:rPr>
         <w:br w:type="page"/>
       </w:r>
+    </w:p>
+    <w:p>
+      <w:pPr>
+        <w:rPr>
+          <w:rFonts w:ascii="Century Gothic" w:hAnsi="Century Gothic" w:cs="Aharoni"/>
+        </w:rPr>
+      </w:pPr>
     </w:p>
     <w:p>
       <w:pPr>
@@ -986,24 +1418,24 @@
           <w:sz w:val="28"/>
           <w:szCs w:val="28"/>
         </w:rPr>
-        <w:lastRenderedPageBreak/>
         <w:t>Slot</w:t>
       </w:r>
     </w:p>
     <w:p>
       <w:pPr>
         <w:rPr>
-          <w:rFonts w:ascii="Aharoni" w:hAnsi="Aharoni" w:cs="Aharoni"/>
-        </w:rPr>
-      </w:pPr>
-      <w:r>
-        <w:rPr>
-          <w:rFonts w:ascii="Aharoni" w:hAnsi="Aharoni" w:cs="Aharoni"/>
+          <w:rFonts w:ascii="Century Gothic" w:hAnsi="Century Gothic" w:cs="Aharoni"/>
+        </w:rPr>
+      </w:pPr>
+      <w:r>
+        <w:rPr>
+          <w:rFonts w:ascii="Century Gothic" w:hAnsi="Century Gothic" w:cs="Aharoni"/>
         </w:rPr>
         <w:t>kaas</w:t>
       </w:r>
     </w:p>
     <w:sectPr>
+      <w:footerReference w:type="default" r:id="rId17"/>
       <w:pgSz w:w="11906" w:h="16838"/>
       <w:pgMar w:top="1417" w:right="1417" w:bottom="1417" w:left="1417" w:header="708" w:footer="708" w:gutter="0"/>
       <w:cols w:space="708"/>
@@ -1011,6 +1443,345 @@
     </w:sectPr>
   </w:body>
 </w:document>
+</file>
+
+<file path=word/endnotes.xml><?xml version="1.0" encoding="utf-8"?>
+<w:endnotes xmlns:wpc="http://schemas.microsoft.com/office/word/2010/wordprocessingCanvas" xmlns:cx="http://schemas.microsoft.com/office/drawing/2014/chartex" xmlns:cx1="http://schemas.microsoft.com/office/drawing/2015/9/8/chartex" xmlns:cx2="http://schemas.microsoft.com/office/drawing/2015/10/21/chartex" xmlns:cx3="http://schemas.microsoft.com/office/drawing/2016/5/9/chartex" xmlns:cx4="http://schemas.microsoft.com/office/drawing/2016/5/10/chartex" xmlns:cx5="http://schemas.microsoft.com/office/drawing/2016/5/11/chartex" xmlns:cx6="http://schemas.microsoft.com/office/drawing/2016/5/12/chartex" xmlns:cx7="http://schemas.microsoft.com/office/drawing/2016/5/13/chartex" xmlns:cx8="http://schemas.microsoft.com/office/drawing/2016/5/14/chartex" xmlns:mc="http://schemas.openxmlformats.org/markup-compatibility/2006" xmlns:aink="http://schemas.microsoft.com/office/drawing/2016/ink" xmlns:am3d="http://schemas.microsoft.com/office/drawing/2017/model3d" xmlns:o="urn:schemas-microsoft-com:office:office" xmlns:r="http://schemas.openxmlformats.org/officeDocument/2006/relationships" xmlns:m="http://schemas.openxmlformats.org/officeDocument/2006/math" xmlns:v="urn:schemas-microsoft-com:vml" xmlns:wp14="http://schemas.microsoft.com/office/word/2010/wordprocessingDrawing" xmlns:wp="http://schemas.openxmlformats.org/drawingml/2006/wordprocessingDrawing" xmlns:w10="urn:schemas-microsoft-com:office:word" xmlns:w="http://schemas.openxmlformats.org/wordprocessingml/2006/main" xmlns:w14="http://schemas.microsoft.com/office/word/2010/wordml" xmlns:w15="http://schemas.microsoft.com/office/word/2012/wordml" xmlns:w16cex="http://schemas.microsoft.com/office/word/2018/wordml/cex" xmlns:w16cid="http://schemas.microsoft.com/office/word/2016/wordml/cid" xmlns:w16="http://schemas.microsoft.com/office/word/2018/wordml" xmlns:w16sdtdh="http://schemas.microsoft.com/office/word/2020/wordml/sdtdatahash" xmlns:w16se="http://schemas.microsoft.com/office/word/2015/wordml/symex" xmlns:wpg="http://schemas.microsoft.com/office/word/2010/wordprocessingGroup" xmlns:wpi="http://schemas.microsoft.com/office/word/2010/wordprocessingInk" xmlns:wne="http://schemas.microsoft.com/office/word/2006/wordml" xmlns:wps="http://schemas.microsoft.com/office/word/2010/wordprocessingShape" mc:Ignorable="w14 w15 w16se w16cid w16 w16cex w16sdtdh wp14">
+  <w:endnote w:type="separator" w:id="-1">
+    <w:p>
+      <w:pPr>
+        <w:spacing w:after="0" w:line="240" w:lineRule="auto"/>
+      </w:pPr>
+      <w:r>
+        <w:separator/>
+      </w:r>
+    </w:p>
+  </w:endnote>
+  <w:endnote w:type="continuationSeparator" w:id="0">
+    <w:p>
+      <w:pPr>
+        <w:spacing w:after="0" w:line="240" w:lineRule="auto"/>
+      </w:pPr>
+      <w:r>
+        <w:continuationSeparator/>
+      </w:r>
+    </w:p>
+  </w:endnote>
+</w:endnotes>
+</file>
+
+<file path=word/footer1.xml><?xml version="1.0" encoding="utf-8"?>
+<w:ftr xmlns:wpc="http://schemas.microsoft.com/office/word/2010/wordprocessingCanvas" xmlns:cx="http://schemas.microsoft.com/office/drawing/2014/chartex" xmlns:cx1="http://schemas.microsoft.com/office/drawing/2015/9/8/chartex" xmlns:cx2="http://schemas.microsoft.com/office/drawing/2015/10/21/chartex" xmlns:cx3="http://schemas.microsoft.com/office/drawing/2016/5/9/chartex" xmlns:cx4="http://schemas.microsoft.com/office/drawing/2016/5/10/chartex" xmlns:cx5="http://schemas.microsoft.com/office/drawing/2016/5/11/chartex" xmlns:cx6="http://schemas.microsoft.com/office/drawing/2016/5/12/chartex" xmlns:cx7="http://schemas.microsoft.com/office/drawing/2016/5/13/chartex" xmlns:cx8="http://schemas.microsoft.com/office/drawing/2016/5/14/chartex" xmlns:mc="http://schemas.openxmlformats.org/markup-compatibility/2006" xmlns:aink="http://schemas.microsoft.com/office/drawing/2016/ink" xmlns:am3d="http://schemas.microsoft.com/office/drawing/2017/model3d" xmlns:o="urn:schemas-microsoft-com:office:office" xmlns:r="http://schemas.openxmlformats.org/officeDocument/2006/relationships" xmlns:m="http://schemas.openxmlformats.org/officeDocument/2006/math" xmlns:v="urn:schemas-microsoft-com:vml" xmlns:wp14="http://schemas.microsoft.com/office/word/2010/wordprocessingDrawing" xmlns:wp="http://schemas.openxmlformats.org/drawingml/2006/wordprocessingDrawing" xmlns:w10="urn:schemas-microsoft-com:office:word" xmlns:w="http://schemas.openxmlformats.org/wordprocessingml/2006/main" xmlns:w14="http://schemas.microsoft.com/office/word/2010/wordml" xmlns:w15="http://schemas.microsoft.com/office/word/2012/wordml" xmlns:w16cex="http://schemas.microsoft.com/office/word/2018/wordml/cex" xmlns:w16cid="http://schemas.microsoft.com/office/word/2016/wordml/cid" xmlns:w16="http://schemas.microsoft.com/office/word/2018/wordml" xmlns:w16sdtdh="http://schemas.microsoft.com/office/word/2020/wordml/sdtdatahash" xmlns:w16se="http://schemas.microsoft.com/office/word/2015/wordml/symex" xmlns:wpg="http://schemas.microsoft.com/office/word/2010/wordprocessingGroup" xmlns:wpi="http://schemas.microsoft.com/office/word/2010/wordprocessingInk" xmlns:wne="http://schemas.microsoft.com/office/word/2006/wordml" xmlns:wps="http://schemas.microsoft.com/office/word/2010/wordprocessingShape" mc:Ignorable="w14 w15 w16se w16cid w16 w16cex w16sdtdh wp14">
+  <w:sdt>
+    <w:sdtPr>
+      <w:id w:val="-1688823853"/>
+      <w:docPartObj>
+        <w:docPartGallery w:val="Page Numbers (Bottom of Page)"/>
+        <w:docPartUnique/>
+      </w:docPartObj>
+    </w:sdtPr>
+    <w:sdtContent>
+      <w:p>
+        <w:pPr>
+          <w:pStyle w:val="Voettekst"/>
+        </w:pPr>
+        <w:r>
+          <w:rPr>
+            <w:noProof/>
+          </w:rPr>
+          <mc:AlternateContent>
+            <mc:Choice Requires="wpg">
+              <w:drawing>
+                <wp:anchor distT="0" distB="0" distL="114300" distR="114300" simplePos="0" relativeHeight="251659264" behindDoc="0" locked="0" layoutInCell="1" allowOverlap="1" wp14:anchorId="7672A70C" wp14:editId="2A71BF2C">
+                  <wp:simplePos x="0" y="0"/>
+                  <wp:positionH relativeFrom="rightMargin">
+                    <wp:align>center</wp:align>
+                  </wp:positionH>
+                  <wp:positionV relativeFrom="bottomMargin">
+                    <wp:align>center</wp:align>
+                  </wp:positionV>
+                  <wp:extent cx="418465" cy="438150"/>
+                  <wp:effectExtent l="0" t="0" r="635" b="0"/>
+                  <wp:wrapNone/>
+                  <wp:docPr id="3" name="Groep 3"/>
+                  <wp:cNvGraphicFramePr>
+                    <a:graphicFrameLocks xmlns:a="http://schemas.openxmlformats.org/drawingml/2006/main"/>
+                  </wp:cNvGraphicFramePr>
+                  <a:graphic xmlns:a="http://schemas.openxmlformats.org/drawingml/2006/main">
+                    <a:graphicData uri="http://schemas.microsoft.com/office/word/2010/wordprocessingGroup">
+                      <wpg:wgp>
+                        <wpg:cNvGrpSpPr>
+                          <a:grpSpLocks/>
+                        </wpg:cNvGrpSpPr>
+                        <wpg:grpSpPr bwMode="auto">
+                          <a:xfrm>
+                            <a:off x="0" y="0"/>
+                            <a:ext cx="418465" cy="438150"/>
+                            <a:chOff x="726" y="14496"/>
+                            <a:chExt cx="659" cy="690"/>
+                          </a:xfrm>
+                        </wpg:grpSpPr>
+                        <wps:wsp>
+                          <wps:cNvPr id="4" name="Rectangle 53"/>
+                          <wps:cNvSpPr>
+                            <a:spLocks noChangeArrowheads="1"/>
+                          </wps:cNvSpPr>
+                          <wps:spPr bwMode="auto">
+                            <a:xfrm>
+                              <a:off x="831" y="14552"/>
+                              <a:ext cx="512" cy="526"/>
+                            </a:xfrm>
+                            <a:prstGeom prst="rect">
+                              <a:avLst/>
+                            </a:prstGeom>
+                            <a:solidFill>
+                              <a:srgbClr val="943634"/>
+                            </a:solidFill>
+                            <a:ln w="9525">
+                              <a:solidFill>
+                                <a:srgbClr val="943634"/>
+                              </a:solidFill>
+                              <a:miter lim="800000"/>
+                              <a:headEnd/>
+                              <a:tailEnd/>
+                            </a:ln>
+                          </wps:spPr>
+                          <wps:bodyPr rot="0" vert="horz" wrap="square" lIns="91440" tIns="45720" rIns="91440" bIns="45720" anchor="t" anchorCtr="0" upright="1">
+                            <a:noAutofit/>
+                          </wps:bodyPr>
+                        </wps:wsp>
+                        <wps:wsp>
+                          <wps:cNvPr id="5" name="Rectangle 54"/>
+                          <wps:cNvSpPr>
+                            <a:spLocks noChangeArrowheads="1"/>
+                          </wps:cNvSpPr>
+                          <wps:spPr bwMode="auto">
+                            <a:xfrm>
+                              <a:off x="831" y="15117"/>
+                              <a:ext cx="512" cy="43"/>
+                            </a:xfrm>
+                            <a:prstGeom prst="rect">
+                              <a:avLst/>
+                            </a:prstGeom>
+                            <a:solidFill>
+                              <a:srgbClr val="943634"/>
+                            </a:solidFill>
+                            <a:ln w="9525">
+                              <a:solidFill>
+                                <a:srgbClr val="943634"/>
+                              </a:solidFill>
+                              <a:miter lim="800000"/>
+                              <a:headEnd/>
+                              <a:tailEnd/>
+                            </a:ln>
+                          </wps:spPr>
+                          <wps:bodyPr rot="0" vert="horz" wrap="square" lIns="91440" tIns="45720" rIns="91440" bIns="45720" anchor="t" anchorCtr="0" upright="1">
+                            <a:noAutofit/>
+                          </wps:bodyPr>
+                        </wps:wsp>
+                        <wps:wsp>
+                          <wps:cNvPr id="6" name="Text Box 55"/>
+                          <wps:cNvSpPr txBox="1">
+                            <a:spLocks noChangeArrowheads="1"/>
+                          </wps:cNvSpPr>
+                          <wps:spPr bwMode="auto">
+                            <a:xfrm>
+                              <a:off x="726" y="14496"/>
+                              <a:ext cx="659" cy="690"/>
+                            </a:xfrm>
+                            <a:prstGeom prst="rect">
+                              <a:avLst/>
+                            </a:prstGeom>
+                            <a:noFill/>
+                            <a:ln>
+                              <a:noFill/>
+                            </a:ln>
+                            <a:extLst>
+                              <a:ext uri="{909E8E84-426E-40DD-AFC4-6F175D3DCCD1}">
+                                <a14:hiddenFill xmlns:a14="http://schemas.microsoft.com/office/drawing/2010/main">
+                                  <a:solidFill>
+                                    <a:srgbClr val="FFFFFF"/>
+                                  </a:solidFill>
+                                </a14:hiddenFill>
+                              </a:ext>
+                              <a:ext uri="{91240B29-F687-4F45-9708-019B960494DF}">
+                                <a14:hiddenLine xmlns:a14="http://schemas.microsoft.com/office/drawing/2010/main" w="9525">
+                                  <a:solidFill>
+                                    <a:srgbClr val="000000"/>
+                                  </a:solidFill>
+                                  <a:miter lim="800000"/>
+                                  <a:headEnd/>
+                                  <a:tailEnd/>
+                                </a14:hiddenLine>
+                              </a:ext>
+                            </a:extLst>
+                          </wps:spPr>
+                          <wps:txbx>
+                            <w:txbxContent>
+                              <w:p>
+                                <w:pPr>
+                                  <w:pStyle w:val="Voettekst"/>
+                                  <w:jc w:val="right"/>
+                                  <w:rPr>
+                                    <w:b/>
+                                    <w:bCs/>
+                                    <w:i/>
+                                    <w:iCs/>
+                                    <w:color w:val="FFFFFF" w:themeColor="background1"/>
+                                    <w:sz w:val="36"/>
+                                    <w:szCs w:val="36"/>
+                                  </w:rPr>
+                                </w:pPr>
+                                <w:r>
+                                  <w:fldChar w:fldCharType="begin"/>
+                                </w:r>
+                                <w:r>
+                                  <w:instrText>PAGE    \* MERGEFORMAT</w:instrText>
+                                </w:r>
+                                <w:r>
+                                  <w:fldChar w:fldCharType="separate"/>
+                                </w:r>
+                                <w:r>
+                                  <w:rPr>
+                                    <w:b/>
+                                    <w:bCs/>
+                                    <w:i/>
+                                    <w:iCs/>
+                                    <w:color w:val="FFFFFF" w:themeColor="background1"/>
+                                    <w:sz w:val="36"/>
+                                    <w:szCs w:val="36"/>
+                                  </w:rPr>
+                                  <w:t>2</w:t>
+                                </w:r>
+                                <w:r>
+                                  <w:rPr>
+                                    <w:b/>
+                                    <w:bCs/>
+                                    <w:i/>
+                                    <w:iCs/>
+                                    <w:color w:val="FFFFFF" w:themeColor="background1"/>
+                                    <w:sz w:val="36"/>
+                                    <w:szCs w:val="36"/>
+                                  </w:rPr>
+                                  <w:fldChar w:fldCharType="end"/>
+                                </w:r>
+                              </w:p>
+                            </w:txbxContent>
+                          </wps:txbx>
+                          <wps:bodyPr rot="0" vert="horz" wrap="square" lIns="54864" tIns="0" rIns="54864" bIns="0" anchor="b" anchorCtr="0" upright="1">
+                            <a:noAutofit/>
+                          </wps:bodyPr>
+                        </wps:wsp>
+                      </wpg:wgp>
+                    </a:graphicData>
+                  </a:graphic>
+                  <wp14:sizeRelH relativeFrom="page">
+                    <wp14:pctWidth>0</wp14:pctWidth>
+                  </wp14:sizeRelH>
+                  <wp14:sizeRelV relativeFrom="page">
+                    <wp14:pctHeight>0</wp14:pctHeight>
+                  </wp14:sizeRelV>
+                </wp:anchor>
+              </w:drawing>
+            </mc:Choice>
+            <mc:Fallback>
+              <w:pict>
+                <v:group w14:anchorId="7672A70C" id="Groep 3" o:spid="_x0000_s1026" style="position:absolute;margin-left:0;margin-top:0;width:32.95pt;height:34.5pt;z-index:251659264;mso-position-horizontal:center;mso-position-horizontal-relative:right-margin-area;mso-position-vertical:center;mso-position-vertical-relative:bottom-margin-area" coordorigin="726,14496" coordsize="659,690" o:gfxdata="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">
+                  <v:rect id="Rectangle 53" o:spid="_x0000_s1027" style="position:absolute;left:831;top:14552;width:512;height:526;visibility:visible;mso-wrap-style:square;v-text-anchor:top" o:gfxdata="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" fillcolor="#943634" strokecolor="#943634"/>
+                  <v:rect id="Rectangle 54" o:spid="_x0000_s1028" style="position:absolute;left:831;top:15117;width:512;height:43;visibility:visible;mso-wrap-style:square;v-text-anchor:top" o:gfxdata="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" fillcolor="#943634" strokecolor="#943634"/>
+                  <v:shapetype id="_x0000_t202" coordsize="21600,21600" o:spt="202" path="m,l,21600r21600,l21600,xe">
+                    <v:stroke joinstyle="miter"/>
+                    <v:path gradientshapeok="t" o:connecttype="rect"/>
+                  </v:shapetype>
+                  <v:shape id="Text Box 55" o:spid="_x0000_s1029" type="#_x0000_t202" style="position:absolute;left:726;top:14496;width:659;height:690;visibility:visible;mso-wrap-style:square;v-text-anchor:bottom" o:gfxdata="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" filled="f" stroked="f">
+                    <v:textbox inset="4.32pt,0,4.32pt,0">
+                      <w:txbxContent>
+                        <w:p>
+                          <w:pPr>
+                            <w:pStyle w:val="Voettekst"/>
+                            <w:jc w:val="right"/>
+                            <w:rPr>
+                              <w:b/>
+                              <w:bCs/>
+                              <w:i/>
+                              <w:iCs/>
+                              <w:color w:val="FFFFFF" w:themeColor="background1"/>
+                              <w:sz w:val="36"/>
+                              <w:szCs w:val="36"/>
+                            </w:rPr>
+                          </w:pPr>
+                          <w:r>
+                            <w:fldChar w:fldCharType="begin"/>
+                          </w:r>
+                          <w:r>
+                            <w:instrText>PAGE    \* MERGEFORMAT</w:instrText>
+                          </w:r>
+                          <w:r>
+                            <w:fldChar w:fldCharType="separate"/>
+                          </w:r>
+                          <w:r>
+                            <w:rPr>
+                              <w:b/>
+                              <w:bCs/>
+                              <w:i/>
+                              <w:iCs/>
+                              <w:color w:val="FFFFFF" w:themeColor="background1"/>
+                              <w:sz w:val="36"/>
+                              <w:szCs w:val="36"/>
+                            </w:rPr>
+                            <w:t>2</w:t>
+                          </w:r>
+                          <w:r>
+                            <w:rPr>
+                              <w:b/>
+                              <w:bCs/>
+                              <w:i/>
+                              <w:iCs/>
+                              <w:color w:val="FFFFFF" w:themeColor="background1"/>
+                              <w:sz w:val="36"/>
+                              <w:szCs w:val="36"/>
+                            </w:rPr>
+                            <w:fldChar w:fldCharType="end"/>
+                          </w:r>
+                        </w:p>
+                      </w:txbxContent>
+                    </v:textbox>
+                  </v:shape>
+                  <w10:wrap anchorx="margin" anchory="margin"/>
+                </v:group>
+              </w:pict>
+            </mc:Fallback>
+          </mc:AlternateContent>
+        </w:r>
+      </w:p>
+    </w:sdtContent>
+  </w:sdt>
+</w:ftr>
+</file>
+
+<file path=word/footnotes.xml><?xml version="1.0" encoding="utf-8"?>
+<w:footnotes xmlns:wpc="http://schemas.microsoft.com/office/word/2010/wordprocessingCanvas" xmlns:cx="http://schemas.microsoft.com/office/drawing/2014/chartex" xmlns:cx1="http://schemas.microsoft.com/office/drawing/2015/9/8/chartex" xmlns:cx2="http://schemas.microsoft.com/office/drawing/2015/10/21/chartex" xmlns:cx3="http://schemas.microsoft.com/office/drawing/2016/5/9/chartex" xmlns:cx4="http://schemas.microsoft.com/office/drawing/2016/5/10/chartex" xmlns:cx5="http://schemas.microsoft.com/office/drawing/2016/5/11/chartex" xmlns:cx6="http://schemas.microsoft.com/office/drawing/2016/5/12/chartex" xmlns:cx7="http://schemas.microsoft.com/office/drawing/2016/5/13/chartex" xmlns:cx8="http://schemas.microsoft.com/office/drawing/2016/5/14/chartex" xmlns:mc="http://schemas.openxmlformats.org/markup-compatibility/2006" xmlns:aink="http://schemas.microsoft.com/office/drawing/2016/ink" xmlns:am3d="http://schemas.microsoft.com/office/drawing/2017/model3d" xmlns:o="urn:schemas-microsoft-com:office:office" xmlns:r="http://schemas.openxmlformats.org/officeDocument/2006/relationships" xmlns:m="http://schemas.openxmlformats.org/officeDocument/2006/math" xmlns:v="urn:schemas-microsoft-com:vml" xmlns:wp14="http://schemas.microsoft.com/office/word/2010/wordprocessingDrawing" xmlns:wp="http://schemas.openxmlformats.org/drawingml/2006/wordprocessingDrawing" xmlns:w10="urn:schemas-microsoft-com:office:word" xmlns:w="http://schemas.openxmlformats.org/wordprocessingml/2006/main" xmlns:w14="http://schemas.microsoft.com/office/word/2010/wordml" xmlns:w15="http://schemas.microsoft.com/office/word/2012/wordml" xmlns:w16cex="http://schemas.microsoft.com/office/word/2018/wordml/cex" xmlns:w16cid="http://schemas.microsoft.com/office/word/2016/wordml/cid" xmlns:w16="http://schemas.microsoft.com/office/word/2018/wordml" xmlns:w16sdtdh="http://schemas.microsoft.com/office/word/2020/wordml/sdtdatahash" xmlns:w16se="http://schemas.microsoft.com/office/word/2015/wordml/symex" xmlns:wpg="http://schemas.microsoft.com/office/word/2010/wordprocessingGroup" xmlns:wpi="http://schemas.microsoft.com/office/word/2010/wordprocessingInk" xmlns:wne="http://schemas.microsoft.com/office/word/2006/wordml" xmlns:wps="http://schemas.microsoft.com/office/word/2010/wordprocessingShape" mc:Ignorable="w14 w15 w16se w16cid w16 w16cex w16sdtdh wp14">
+  <w:footnote w:type="separator" w:id="-1">
+    <w:p>
+      <w:pPr>
+        <w:spacing w:after="0" w:line="240" w:lineRule="auto"/>
+      </w:pPr>
+      <w:r>
+        <w:separator/>
+      </w:r>
+    </w:p>
+  </w:footnote>
+  <w:footnote w:type="continuationSeparator" w:id="0">
+    <w:p>
+      <w:pPr>
+        <w:spacing w:after="0" w:line="240" w:lineRule="auto"/>
+      </w:pPr>
+      <w:r>
+        <w:continuationSeparator/>
+      </w:r>
+    </w:p>
+  </w:footnote>
+</w:footnotes>
 </file>
 
 <file path=word/numbering.xml><?xml version="1.0" encoding="utf-8"?>
@@ -1325,6 +2096,7 @@
     <w:lsdException w:name="HTML Sample" w:semiHidden="1" w:unhideWhenUsed="1"/>
     <w:lsdException w:name="HTML Typewriter" w:semiHidden="1" w:unhideWhenUsed="1"/>
     <w:lsdException w:name="HTML Variable" w:semiHidden="1" w:unhideWhenUsed="1"/>
+    <w:lsdException w:name="Normal Table" w:semiHidden="1" w:unhideWhenUsed="1"/>
     <w:lsdException w:name="annotation subject" w:semiHidden="1" w:unhideWhenUsed="1"/>
     <w:lsdException w:name="No List" w:semiHidden="1" w:unhideWhenUsed="1"/>
     <w:lsdException w:name="Outline List 1" w:semiHidden="1" w:unhideWhenUsed="1"/>
@@ -1371,8 +2143,10 @@
     <w:lsdException w:name="Table Subtle 2" w:semiHidden="1" w:unhideWhenUsed="1"/>
     <w:lsdException w:name="Table Web 1" w:semiHidden="1" w:unhideWhenUsed="1"/>
     <w:lsdException w:name="Table Web 2" w:semiHidden="1" w:unhideWhenUsed="1"/>
+    <w:lsdException w:name="Table Web 3" w:semiHidden="1" w:unhideWhenUsed="1"/>
     <w:lsdException w:name="Balloon Text" w:semiHidden="1" w:unhideWhenUsed="1"/>
     <w:lsdException w:name="Table Grid" w:uiPriority="39"/>
+    <w:lsdException w:name="Table Theme" w:semiHidden="1" w:unhideWhenUsed="1"/>
     <w:lsdException w:name="Placeholder Text" w:semiHidden="1"/>
     <w:lsdException w:name="No Spacing" w:uiPriority="1" w:qFormat="1"/>
     <w:lsdException w:name="Light Shading" w:uiPriority="60"/>
@@ -1657,6 +2431,62 @@
     <w:rPr>
       <w:color w:val="605E5C"/>
       <w:shd w:val="clear" w:color="auto" w:fill="E1DFDD"/>
+    </w:rPr>
+  </w:style>
+  <w:style w:type="paragraph" w:styleId="Koptekst">
+    <w:name w:val="header"/>
+    <w:basedOn w:val="Standaard"/>
+    <w:link w:val="KoptekstChar"/>
+    <w:uiPriority w:val="99"/>
+    <w:unhideWhenUsed/>
+    <w:rsid w:val="00A80F43"/>
+    <w:pPr>
+      <w:tabs>
+        <w:tab w:val="center" w:pos="4703"/>
+        <w:tab w:val="right" w:pos="9406"/>
+      </w:tabs>
+      <w:spacing w:after="0" w:line="240" w:lineRule="auto"/>
+    </w:pPr>
+  </w:style>
+  <w:style w:type="character" w:customStyle="1" w:styleId="KoptekstChar">
+    <w:name w:val="Koptekst Char"/>
+    <w:basedOn w:val="Standaardalinea-lettertype"/>
+    <w:link w:val="Koptekst"/>
+    <w:uiPriority w:val="99"/>
+    <w:rsid w:val="00A80F43"/>
+  </w:style>
+  <w:style w:type="paragraph" w:styleId="Voettekst">
+    <w:name w:val="footer"/>
+    <w:basedOn w:val="Standaard"/>
+    <w:link w:val="VoettekstChar"/>
+    <w:uiPriority w:val="99"/>
+    <w:unhideWhenUsed/>
+    <w:rsid w:val="00A80F43"/>
+    <w:pPr>
+      <w:tabs>
+        <w:tab w:val="center" w:pos="4703"/>
+        <w:tab w:val="right" w:pos="9406"/>
+      </w:tabs>
+      <w:spacing w:after="0" w:line="240" w:lineRule="auto"/>
+    </w:pPr>
+  </w:style>
+  <w:style w:type="character" w:customStyle="1" w:styleId="VoettekstChar">
+    <w:name w:val="Voettekst Char"/>
+    <w:basedOn w:val="Standaardalinea-lettertype"/>
+    <w:link w:val="Voettekst"/>
+    <w:uiPriority w:val="99"/>
+    <w:rsid w:val="00A80F43"/>
+  </w:style>
+  <w:style w:type="character" w:styleId="GevolgdeHyperlink">
+    <w:name w:val="FollowedHyperlink"/>
+    <w:basedOn w:val="Standaardalinea-lettertype"/>
+    <w:uiPriority w:val="99"/>
+    <w:semiHidden/>
+    <w:unhideWhenUsed/>
+    <w:rsid w:val="004D40FC"/>
+    <w:rPr>
+      <w:color w:val="954F72" w:themeColor="followedHyperlink"/>
+      <w:u w:val="single"/>
     </w:rPr>
   </w:style>
 </w:styles>

</xml_diff>

<commit_message>
Product onderzoek in PDF + update visueel ontwerp
</commit_message>
<xml_diff>
--- a/#documents/Onderzoek product Lau de Hoop MD2Ab.docx
+++ b/#documents/Onderzoek product Lau de Hoop MD2Ab.docx
@@ -1737,6 +1737,24 @@
           <w:b/>
           <w:bCs/>
         </w:rPr>
+        <w:br w:type="page"/>
+      </w:r>
+    </w:p>
+    <w:p>
+      <w:pPr>
+        <w:rPr>
+          <w:rFonts w:ascii="Century Gothic" w:hAnsi="Century Gothic" w:cs="Aharoni"/>
+          <w:b/>
+          <w:bCs/>
+        </w:rPr>
+      </w:pPr>
+      <w:r>
+        <w:rPr>
+          <w:rFonts w:ascii="Century Gothic" w:hAnsi="Century Gothic" w:cs="Aharoni"/>
+          <w:b/>
+          <w:bCs/>
+        </w:rPr>
+        <w:lastRenderedPageBreak/>
         <w:t>Fijnproeversabonnement</w:t>
       </w:r>
     </w:p>
@@ -1750,14 +1768,7 @@
         <w:rPr>
           <w:rFonts w:ascii="Century Gothic" w:hAnsi="Century Gothic" w:cs="Aharoni"/>
         </w:rPr>
-        <w:t xml:space="preserve">Dit abonnement is exclusiever. Hier vind je meer onbekendere, zeldzamere en duurdere bieren. Bijvoorbeeld omdat het één of meerdere van de bieren vatgerijpt is, op kleine schaal wordt geproduceerd of een langer brouwproces nodig heeft. De soorten in dit pakket die je kunt verwachten zijn quadrupel, stout, kriek, lambiek, </w:t>
-      </w:r>
-      <w:r>
-        <w:rPr>
-          <w:rFonts w:ascii="Century Gothic" w:hAnsi="Century Gothic" w:cs="Aharoni"/>
-        </w:rPr>
-        <w:lastRenderedPageBreak/>
-        <w:t>geuze</w:t>
+        <w:t>Dit abonnement is exclusiever. Hier vind je meer onbekendere, zeldzamere en duurdere bieren. Bijvoorbeeld omdat het één of meerdere van de bieren vatgerijpt is, op kleine schaal wordt geproduceerd of een langer brouwproces nodig heeft. De soorten in dit pakket die je kunt verwachten zijn quadrupel, stout, kriek, lambiek, geuze</w:t>
       </w:r>
       <w:r>
         <w:rPr>

</xml_diff>